<commit_message>
Final project report update
</commit_message>
<xml_diff>
--- a/Mancala/Project_report.docx
+++ b/Mancala/Project_report.docx
@@ -477,8 +477,19 @@
                                     <w:sz w:val="72"/>
                                     <w:szCs w:val="72"/>
                                   </w:rPr>
-                                  <w:t>Project Report: Mancala</w:t>
+                                  <w:t xml:space="preserve">Project Report: </w:t>
                                 </w:r>
+                                <w:proofErr w:type="spellStart"/>
+                                <w:r>
+                                  <w:rPr>
+                                    <w:rFonts w:asciiTheme="majorHAnsi" w:eastAsiaTheme="majorEastAsia" w:hAnsiTheme="majorHAnsi" w:cstheme="majorBidi"/>
+                                    <w:color w:val="E9E5DC" w:themeColor="background2"/>
+                                    <w:sz w:val="72"/>
+                                    <w:szCs w:val="72"/>
+                                  </w:rPr>
+                                  <w:t>Mancala</w:t>
+                                </w:r>
+                                <w:proofErr w:type="spellEnd"/>
                                 <w:r>
                                   <w:rPr>
                                     <w:rFonts w:asciiTheme="majorHAnsi" w:eastAsiaTheme="majorEastAsia" w:hAnsiTheme="majorHAnsi" w:cstheme="majorBidi"/>
@@ -655,11 +666,13 @@
     </w:p>
     <w:p>
       <w:r>
-        <w:t xml:space="preserve">The goal was to </w:t>
-      </w:r>
-      <w:r>
-        <w:t>develop a multiplayer version of the game Mancala</w:t>
-      </w:r>
+        <w:t xml:space="preserve">The goal was to develop a multiplayer version of the game </w:t>
+      </w:r>
+      <w:proofErr w:type="spellStart"/>
+      <w:r>
+        <w:t>Mancala</w:t>
+      </w:r>
+      <w:proofErr w:type="spellEnd"/>
       <w:r>
         <w:t>.</w:t>
       </w:r>
@@ -1422,19 +1435,17 @@
       <w:r>
         <w:br w:type="page"/>
       </w:r>
-      <w:bookmarkStart w:id="2" w:name="_GoBack"/>
-      <w:bookmarkEnd w:id="2"/>
     </w:p>
     <w:p>
       <w:pPr>
         <w:pStyle w:val="Heading1"/>
       </w:pPr>
-      <w:bookmarkStart w:id="3" w:name="_Toc278717482"/>
+      <w:bookmarkStart w:id="2" w:name="_Toc278717482"/>
       <w:r>
         <w:lastRenderedPageBreak/>
         <w:t>List of participants</w:t>
       </w:r>
-      <w:bookmarkEnd w:id="3"/>
+      <w:bookmarkEnd w:id="2"/>
     </w:p>
     <w:p/>
     <w:tbl>
@@ -1759,18 +1770,18 @@
       <w:pPr>
         <w:pStyle w:val="Heading1"/>
       </w:pPr>
-      <w:bookmarkStart w:id="4" w:name="_Toc278717483"/>
+      <w:bookmarkStart w:id="3" w:name="_Toc278717483"/>
       <w:r>
         <w:lastRenderedPageBreak/>
         <w:t>Project overview</w:t>
       </w:r>
-      <w:bookmarkEnd w:id="4"/>
+      <w:bookmarkEnd w:id="3"/>
     </w:p>
     <w:p>
       <w:pPr>
         <w:pStyle w:val="Heading2"/>
       </w:pPr>
-      <w:bookmarkStart w:id="5" w:name="_Toc278717484"/>
+      <w:bookmarkStart w:id="4" w:name="_Toc278717484"/>
       <w:r>
         <w:rPr>
           <w:noProof/>
@@ -1850,7 +1861,7 @@
       <w:r>
         <w:t>Project plan</w:t>
       </w:r>
-      <w:bookmarkEnd w:id="5"/>
+      <w:bookmarkEnd w:id="4"/>
       <w:r>
         <w:t xml:space="preserve"> </w:t>
       </w:r>
@@ -1859,11 +1870,11 @@
       <w:pPr>
         <w:pStyle w:val="Heading3"/>
       </w:pPr>
-      <w:bookmarkStart w:id="6" w:name="_Toc278717485"/>
+      <w:bookmarkStart w:id="5" w:name="_Toc278717485"/>
       <w:r>
         <w:t>Discovery &amp; Scoping phase</w:t>
       </w:r>
-      <w:bookmarkEnd w:id="6"/>
+      <w:bookmarkEnd w:id="5"/>
     </w:p>
     <w:p>
       <w:r>
@@ -1911,7 +1922,15 @@
         </w:numPr>
       </w:pPr>
       <w:r>
-        <w:t>First 6 user stories for the Mancala game project documented</w:t>
+        <w:t xml:space="preserve">First 6 user stories for the </w:t>
+      </w:r>
+      <w:proofErr w:type="spellStart"/>
+      <w:r>
+        <w:t>Mancala</w:t>
+      </w:r>
+      <w:proofErr w:type="spellEnd"/>
+      <w:r>
+        <w:t xml:space="preserve"> game project documented</w:t>
       </w:r>
     </w:p>
     <w:p>
@@ -1924,11 +1943,11 @@
       <w:pPr>
         <w:pStyle w:val="Heading3"/>
       </w:pPr>
-      <w:bookmarkStart w:id="7" w:name="_Toc278717486"/>
+      <w:bookmarkStart w:id="6" w:name="_Toc278717486"/>
       <w:r>
         <w:t>Development phase</w:t>
       </w:r>
-      <w:bookmarkEnd w:id="7"/>
+      <w:bookmarkEnd w:id="6"/>
     </w:p>
     <w:p>
       <w:r>
@@ -2129,11 +2148,11 @@
       <w:pPr>
         <w:pStyle w:val="Heading3"/>
       </w:pPr>
-      <w:bookmarkStart w:id="8" w:name="_Toc278717487"/>
+      <w:bookmarkStart w:id="7" w:name="_Toc278717487"/>
       <w:r>
         <w:t>Testing &amp; Validation</w:t>
       </w:r>
-      <w:bookmarkEnd w:id="8"/>
+      <w:bookmarkEnd w:id="7"/>
     </w:p>
     <w:p>
       <w:r>
@@ -2163,12 +2182,12 @@
         <w:pStyle w:val="Heading1"/>
         <w:pageBreakBefore/>
       </w:pPr>
-      <w:bookmarkStart w:id="9" w:name="_Toc278717488"/>
+      <w:bookmarkStart w:id="8" w:name="_Toc278717488"/>
       <w:r>
         <w:lastRenderedPageBreak/>
         <w:t>Repository guide</w:t>
       </w:r>
-      <w:bookmarkEnd w:id="9"/>
+      <w:bookmarkEnd w:id="8"/>
     </w:p>
     <w:p>
       <w:r>
@@ -2255,9 +2274,11 @@
               <w:pStyle w:val="ListParagraph"/>
               <w:ind w:left="0"/>
             </w:pPr>
+            <w:proofErr w:type="spellStart"/>
             <w:r>
               <w:t>Mancala</w:t>
             </w:r>
+            <w:proofErr w:type="spellEnd"/>
           </w:p>
         </w:tc>
         <w:tc>
@@ -2385,12 +2406,14 @@
               <w:ind w:left="0"/>
               <w:cnfStyle w:val="000000100000" w:firstRow="0" w:lastRow="0" w:firstColumn="0" w:lastColumn="0" w:oddVBand="0" w:evenVBand="0" w:oddHBand="1" w:evenHBand="0" w:firstRowFirstColumn="0" w:firstRowLastColumn="0" w:lastRowFirstColumn="0" w:lastRowLastColumn="0"/>
             </w:pPr>
+            <w:proofErr w:type="spellStart"/>
             <w:r>
               <w:t>Initializer</w:t>
             </w:r>
             <w:r>
               <w:t>.fla</w:t>
             </w:r>
+            <w:proofErr w:type="spellEnd"/>
           </w:p>
           <w:p>
             <w:pPr>
@@ -2399,10 +2422,7 @@
               <w:cnfStyle w:val="000000100000" w:firstRow="0" w:lastRow="0" w:firstColumn="0" w:lastColumn="0" w:oddVBand="0" w:evenVBand="0" w:oddHBand="1" w:evenHBand="0" w:firstRowFirstColumn="0" w:firstRowLastColumn="0" w:lastRowFirstColumn="0" w:lastRowLastColumn="0"/>
             </w:pPr>
             <w:r>
-              <w:t>Initializer.</w:t>
-            </w:r>
-            <w:r>
-              <w:t>swf</w:t>
+              <w:t>Initializer.swf</w:t>
             </w:r>
           </w:p>
         </w:tc>
@@ -2417,13 +2437,7 @@
               <w:cnfStyle w:val="000000100000" w:firstRow="0" w:lastRow="0" w:firstColumn="0" w:lastColumn="0" w:oddVBand="0" w:evenVBand="0" w:oddHBand="1" w:evenHBand="0" w:firstRowFirstColumn="0" w:firstRowLastColumn="0" w:lastRowFirstColumn="0" w:lastRowLastColumn="0"/>
             </w:pPr>
             <w:r>
-              <w:t xml:space="preserve">The </w:t>
-            </w:r>
-            <w:r>
-              <w:t>initialization</w:t>
-            </w:r>
-            <w:r>
-              <w:t xml:space="preserve"> class  (.</w:t>
+              <w:t>The initialization class  (.</w:t>
             </w:r>
             <w:proofErr w:type="spellStart"/>
             <w:r>
@@ -2546,16 +2560,7 @@
               <w:cnfStyle w:val="000000100000" w:firstRow="0" w:lastRow="0" w:firstColumn="0" w:lastColumn="0" w:oddVBand="0" w:evenVBand="0" w:oddHBand="1" w:evenHBand="0" w:firstRowFirstColumn="0" w:firstRowLastColumn="0" w:lastRowFirstColumn="0" w:lastRowLastColumn="0"/>
             </w:pPr>
             <w:r>
-              <w:t>Contains</w:t>
-            </w:r>
-            <w:r>
-              <w:t xml:space="preserve"> all </w:t>
-            </w:r>
-            <w:r>
-              <w:t xml:space="preserve">event </w:t>
-            </w:r>
-            <w:r>
-              <w:t>classes</w:t>
+              <w:t>Contains all event classes</w:t>
             </w:r>
           </w:p>
         </w:tc>
@@ -2595,10 +2600,7 @@
             </w:r>
             <w:proofErr w:type="spellEnd"/>
             <w:r>
-              <w:t>/</w:t>
-            </w:r>
-            <w:r>
-              <w:t>Graphics</w:t>
+              <w:t>/Graphics</w:t>
             </w:r>
           </w:p>
         </w:tc>
@@ -2613,16 +2615,7 @@
               <w:cnfStyle w:val="000000010000" w:firstRow="0" w:lastRow="0" w:firstColumn="0" w:lastColumn="0" w:oddVBand="0" w:evenVBand="0" w:oddHBand="0" w:evenHBand="1" w:firstRowFirstColumn="0" w:firstRowLastColumn="0" w:lastRowFirstColumn="0" w:lastRowLastColumn="0"/>
             </w:pPr>
             <w:r>
-              <w:t xml:space="preserve">Contains </w:t>
-            </w:r>
-            <w:r>
-              <w:t xml:space="preserve">all </w:t>
-            </w:r>
-            <w:r>
-              <w:t xml:space="preserve">graphic </w:t>
-            </w:r>
-            <w:r>
-              <w:t>classes</w:t>
+              <w:t>Contains all graphic classes</w:t>
             </w:r>
           </w:p>
         </w:tc>
@@ -2816,8 +2809,13 @@
               <w:cnfStyle w:val="000000010000" w:firstRow="0" w:lastRow="0" w:firstColumn="0" w:lastColumn="0" w:oddVBand="0" w:evenVBand="0" w:oddHBand="0" w:evenHBand="1" w:firstRowFirstColumn="0" w:firstRowLastColumn="0" w:lastRowFirstColumn="0" w:lastRowLastColumn="0"/>
             </w:pPr>
             <w:r>
-              <w:t>Background information on Mancala</w:t>
-            </w:r>
+              <w:t xml:space="preserve">Background information on </w:t>
+            </w:r>
+            <w:proofErr w:type="spellStart"/>
+            <w:r>
+              <w:t>Mancala</w:t>
+            </w:r>
+            <w:proofErr w:type="spellEnd"/>
           </w:p>
         </w:tc>
       </w:tr>
@@ -2837,7 +2835,7 @@
         <w:pStyle w:val="Heading1"/>
         <w:pageBreakBefore/>
       </w:pPr>
-      <w:bookmarkStart w:id="10" w:name="_Toc278717489"/>
+      <w:bookmarkStart w:id="9" w:name="_Toc278717489"/>
       <w:r>
         <w:rPr>
           <w:noProof/>
@@ -2918,7 +2916,7 @@
       <w:r>
         <w:t>Design decision guide</w:t>
       </w:r>
-      <w:bookmarkEnd w:id="10"/>
+      <w:bookmarkEnd w:id="9"/>
       <w:r>
         <w:t xml:space="preserve"> </w:t>
       </w:r>
@@ -2930,7 +2928,15 @@
     </w:p>
     <w:p>
       <w:r>
-        <w:t>Based on the user stories, object diagrams were created and a class diagram for the Mancala game</w:t>
+        <w:t xml:space="preserve">Based on the user stories, object diagrams were created and a class diagram for the </w:t>
+      </w:r>
+      <w:proofErr w:type="spellStart"/>
+      <w:r>
+        <w:t>Mancala</w:t>
+      </w:r>
+      <w:proofErr w:type="spellEnd"/>
+      <w:r>
+        <w:t xml:space="preserve"> game</w:t>
       </w:r>
       <w:r>
         <w:t xml:space="preserve"> completed</w:t>
@@ -2941,10 +2947,7 @@
     </w:p>
     <w:p>
       <w:r>
-        <w:t>Because of</w:t>
-      </w:r>
-      <w:r>
-        <w:t xml:space="preserve"> previous programming experience of one the project team members (Sergei), it was decided that the game will be written in </w:t>
+        <w:t xml:space="preserve">Because of previous programming experience of one the project team members (Sergei), it was decided that the game will be written in </w:t>
       </w:r>
       <w:proofErr w:type="spellStart"/>
       <w:r>
@@ -2952,10 +2955,7 @@
       </w:r>
       <w:proofErr w:type="spellEnd"/>
       <w:r>
-        <w:t xml:space="preserve"> language</w:t>
-      </w:r>
-      <w:r>
-        <w:t xml:space="preserve">. </w:t>
+        <w:t xml:space="preserve"> language. </w:t>
       </w:r>
     </w:p>
     <w:p>
@@ -2967,8 +2967,9 @@
       <w:r>
         <w:t xml:space="preserve"> </w:t>
       </w:r>
+      <w:bookmarkStart w:id="10" w:name="_GoBack"/>
+      <w:bookmarkEnd w:id="10"/>
     </w:p>
-    <w:p/>
     <w:sectPr>
       <w:headerReference w:type="even" r:id="rId14"/>
       <w:headerReference w:type="default" r:id="rId15"/>
@@ -4121,7 +4122,15 @@
                             <w:jc w:val="center"/>
                           </w:pPr>
                           <w:r>
-                            <w:t>Project report: Mancala game</w:t>
+                            <w:t xml:space="preserve">Project report: </w:t>
+                          </w:r>
+                          <w:proofErr w:type="spellStart"/>
+                          <w:r>
+                            <w:t>Mancala</w:t>
+                          </w:r>
+                          <w:proofErr w:type="spellEnd"/>
+                          <w:r>
+                            <w:t xml:space="preserve"> game</w:t>
                           </w:r>
                         </w:p>
                       </w:txbxContent>
@@ -4275,6 +4284,10 @@
         </mc:Choice>
         <mc:Fallback>
           <w:pict>
+            <v:shapetype id="_x0000_t202" coordsize="21600,21600" o:spt="202" path="m,l,21600r21600,l21600,xe">
+              <v:stroke joinstyle="miter"/>
+              <v:path gradientshapeok="t" o:connecttype="rect"/>
+            </v:shapetype>
             <v:shape id="Text Box 476" o:spid="_x0000_s1029" type="#_x0000_t202" style="position:absolute;margin-left:20.8pt;margin-top:0;width:1in;height:13.45pt;z-index:251667456;visibility:visible;mso-wrap-style:square;mso-width-percent:1000;mso-height-percent:0;mso-wrap-distance-left:9pt;mso-wrap-distance-top:0;mso-wrap-distance-right:9pt;mso-wrap-distance-bottom:0;mso-position-horizontal:right;mso-position-horizontal-relative:page;mso-position-vertical:center;mso-position-vertical-relative:top-margin-area;mso-width-percent:1000;mso-height-percent:0;mso-width-relative:right-margin-area;mso-height-relative:page;v-text-anchor:middle" o:gfxdata="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" o:allowincell="f" fillcolor="#d34817 [3204]" stroked="f">
               <v:textbox style="mso-fit-shape-to-text:t" inset=",0,,0">
                 <w:txbxContent>
@@ -9456,526 +9469,6 @@
     </w:tblStylePr>
   </w:style>
 </w:styles>
-</file>
-
-<file path=word/glossary/document.xml><?xml version="1.0" encoding="utf-8"?>
-<w:glossaryDocument xmlns:wpc="http://schemas.microsoft.com/office/word/2010/wordprocessingCanvas" xmlns:mc="http://schemas.openxmlformats.org/markup-compatibility/2006" xmlns:o="urn:schemas-microsoft-com:office:office" xmlns:r="http://schemas.openxmlformats.org/officeDocument/2006/relationships" xmlns:m="http://schemas.openxmlformats.org/officeDocument/2006/math" xmlns:v="urn:schemas-microsoft-com:vml" xmlns:wp14="http://schemas.microsoft.com/office/word/2010/wordprocessingDrawing" xmlns:wp="http://schemas.openxmlformats.org/drawingml/2006/wordprocessingDrawing" xmlns:w10="urn:schemas-microsoft-com:office:word" xmlns:w="http://schemas.openxmlformats.org/wordprocessingml/2006/main" xmlns:w14="http://schemas.microsoft.com/office/word/2010/wordml" xmlns:wpg="http://schemas.microsoft.com/office/word/2010/wordprocessingGroup" xmlns:wpi="http://schemas.microsoft.com/office/word/2010/wordprocessingInk" xmlns:wne="http://schemas.microsoft.com/office/word/2006/wordml" xmlns:wps="http://schemas.microsoft.com/office/word/2010/wordprocessingShape" mc:Ignorable="w14 wp14"/>
-</file>
-
-<file path=word/glossary/fontTable.xml><?xml version="1.0" encoding="utf-8"?>
-<w:fonts xmlns:mc="http://schemas.openxmlformats.org/markup-compatibility/2006" xmlns:r="http://schemas.openxmlformats.org/officeDocument/2006/relationships" xmlns:w="http://schemas.openxmlformats.org/wordprocessingml/2006/main" xmlns:w14="http://schemas.microsoft.com/office/word/2010/wordml" mc:Ignorable="w14">
-  <w:font w:name="Symbol">
-    <w:panose1 w:val="05050102010706020507"/>
-    <w:charset w:val="02"/>
-    <w:family w:val="roman"/>
-    <w:pitch w:val="variable"/>
-    <w:sig w:usb0="00000000" w:usb1="10000000" w:usb2="00000000" w:usb3="00000000" w:csb0="80000000" w:csb1="00000000"/>
-  </w:font>
-  <w:font w:name="Times New Roman">
-    <w:panose1 w:val="02020603050405020304"/>
-    <w:charset w:val="00"/>
-    <w:family w:val="roman"/>
-    <w:pitch w:val="variable"/>
-    <w:sig w:usb0="20002A87" w:usb1="80000000" w:usb2="00000008" w:usb3="00000000" w:csb0="000001FF" w:csb1="00000000"/>
-  </w:font>
-  <w:font w:name="Courier New">
-    <w:panose1 w:val="02070309020205020404"/>
-    <w:charset w:val="00"/>
-    <w:family w:val="modern"/>
-    <w:pitch w:val="fixed"/>
-    <w:sig w:usb0="20002A87" w:usb1="80000000" w:usb2="00000008" w:usb3="00000000" w:csb0="000001FF" w:csb1="00000000"/>
-  </w:font>
-  <w:font w:name="Wingdings">
-    <w:panose1 w:val="05000000000000000000"/>
-    <w:charset w:val="02"/>
-    <w:family w:val="auto"/>
-    <w:pitch w:val="variable"/>
-    <w:sig w:usb0="00000000" w:usb1="10000000" w:usb2="00000000" w:usb3="00000000" w:csb0="80000000" w:csb1="00000000"/>
-  </w:font>
-  <w:font w:name="Verdana">
-    <w:panose1 w:val="020B0604030504040204"/>
-    <w:charset w:val="00"/>
-    <w:family w:val="swiss"/>
-    <w:pitch w:val="variable"/>
-    <w:sig w:usb0="20000287" w:usb1="00000000" w:usb2="00000000" w:usb3="00000000" w:csb0="0000019F" w:csb1="00000000"/>
-  </w:font>
-  <w:font w:name="Calibri">
-    <w:panose1 w:val="020F0502020204030204"/>
-    <w:charset w:val="00"/>
-    <w:family w:val="swiss"/>
-    <w:pitch w:val="variable"/>
-    <w:sig w:usb0="A00002EF" w:usb1="4000207B" w:usb2="00000000" w:usb3="00000000" w:csb0="0000019F" w:csb1="00000000"/>
-  </w:font>
-  <w:font w:name="Garamond">
-    <w:panose1 w:val="02020404030301010803"/>
-    <w:charset w:val="00"/>
-    <w:family w:val="roman"/>
-    <w:pitch w:val="variable"/>
-    <w:sig w:usb0="00000287" w:usb1="00000000" w:usb2="00000000" w:usb3="00000000" w:csb0="0000009F" w:csb1="00000000"/>
-  </w:font>
-  <w:font w:name="Tahoma">
-    <w:panose1 w:val="020B0604030504040204"/>
-    <w:charset w:val="00"/>
-    <w:family w:val="swiss"/>
-    <w:pitch w:val="variable"/>
-    <w:sig w:usb0="61002A87" w:usb1="80000000" w:usb2="00000008" w:usb3="00000000" w:csb0="000101FF" w:csb1="00000000"/>
-  </w:font>
-  <w:font w:name="Cambria">
-    <w:panose1 w:val="02040503050406030204"/>
-    <w:charset w:val="00"/>
-    <w:family w:val="roman"/>
-    <w:pitch w:val="variable"/>
-    <w:sig w:usb0="A00002EF" w:usb1="4000004B" w:usb2="00000000" w:usb3="00000000" w:csb0="0000019F" w:csb1="00000000"/>
-  </w:font>
-</w:fonts>
-</file>
-
-<file path=word/glossary/settings.xml><?xml version="1.0" encoding="utf-8"?>
-<w:settings xmlns:mc="http://schemas.openxmlformats.org/markup-compatibility/2006" xmlns:o="urn:schemas-microsoft-com:office:office" xmlns:r="http://schemas.openxmlformats.org/officeDocument/2006/relationships" xmlns:m="http://schemas.openxmlformats.org/officeDocument/2006/math" xmlns:v="urn:schemas-microsoft-com:vml" xmlns:w10="urn:schemas-microsoft-com:office:word" xmlns:w="http://schemas.openxmlformats.org/wordprocessingml/2006/main" xmlns:w14="http://schemas.microsoft.com/office/word/2010/wordml" xmlns:sl="http://schemas.openxmlformats.org/schemaLibrary/2006/main" mc:Ignorable="w14">
-  <w:view w:val="normal"/>
-  <w:defaultTabStop w:val="720"/>
-  <w:characterSpacingControl w:val="doNotCompress"/>
-  <w:compat>
-    <w:useFELayout/>
-    <w:compatSetting w:name="compatibilityMode" w:uri="http://schemas.microsoft.com/office/word" w:val="14"/>
-    <w:compatSetting w:name="overrideTableStyleFontSizeAndJustification" w:uri="http://schemas.microsoft.com/office/word" w:val="1"/>
-    <w:compatSetting w:name="enableOpenTypeFeatures" w:uri="http://schemas.microsoft.com/office/word" w:val="1"/>
-    <w:compatSetting w:name="doNotFlipMirrorIndents" w:uri="http://schemas.microsoft.com/office/word" w:val="1"/>
-  </w:compat>
-  <w:rsids>
-    <w:rsidRoot w:val="004D1952"/>
-    <w:rsid w:val="004D1952"/>
-    <w:rsid w:val="00A0475D"/>
-  </w:rsids>
-  <m:mathPr>
-    <m:mathFont m:val="Cambria Math"/>
-    <m:brkBin m:val="before"/>
-    <m:brkBinSub m:val="--"/>
-    <m:smallFrac m:val="0"/>
-    <m:dispDef/>
-    <m:lMargin m:val="0"/>
-    <m:rMargin m:val="0"/>
-    <m:defJc m:val="centerGroup"/>
-    <m:wrapIndent m:val="1440"/>
-    <m:intLim m:val="subSup"/>
-    <m:naryLim m:val="undOvr"/>
-  </m:mathPr>
-  <w:themeFontLang w:val="en-US"/>
-  <w:clrSchemeMapping w:bg1="light1" w:t1="dark1" w:bg2="light2" w:t2="dark2" w:accent1="accent1" w:accent2="accent2" w:accent3="accent3" w:accent4="accent4" w:accent5="accent5" w:accent6="accent6" w:hyperlink="hyperlink" w:followedHyperlink="followedHyperlink"/>
-  <w:decimalSymbol w:val=","/>
-  <w:listSeparator w:val=";"/>
-</w:settings>
-</file>
-
-<file path=word/glossary/styles.xml><?xml version="1.0" encoding="utf-8"?>
-<w:styles xmlns:mc="http://schemas.openxmlformats.org/markup-compatibility/2006" xmlns:r="http://schemas.openxmlformats.org/officeDocument/2006/relationships" xmlns:w="http://schemas.openxmlformats.org/wordprocessingml/2006/main" xmlns:w14="http://schemas.microsoft.com/office/word/2010/wordml" mc:Ignorable="w14">
-  <w:docDefaults>
-    <w:rPrDefault>
-      <w:rPr>
-        <w:rFonts w:asciiTheme="minorHAnsi" w:eastAsiaTheme="minorEastAsia" w:hAnsiTheme="minorHAnsi" w:cstheme="minorBidi"/>
-        <w:sz w:val="22"/>
-        <w:szCs w:val="22"/>
-        <w:lang w:val="en-US" w:eastAsia="en-US" w:bidi="ar-SA"/>
-      </w:rPr>
-    </w:rPrDefault>
-    <w:pPrDefault>
-      <w:pPr>
-        <w:spacing w:after="200" w:line="276" w:lineRule="auto"/>
-      </w:pPr>
-    </w:pPrDefault>
-  </w:docDefaults>
-  <w:latentStyles w:defLockedState="0" w:defUIPriority="99" w:defSemiHidden="1" w:defUnhideWhenUsed="1" w:defQFormat="0" w:count="267">
-    <w:lsdException w:name="Normal" w:semiHidden="0" w:uiPriority="0" w:unhideWhenUsed="0" w:qFormat="1"/>
-    <w:lsdException w:name="heading 1" w:semiHidden="0" w:uiPriority="9" w:unhideWhenUsed="0" w:qFormat="1"/>
-    <w:lsdException w:name="heading 2" w:uiPriority="9" w:qFormat="1"/>
-    <w:lsdException w:name="heading 3" w:uiPriority="9" w:qFormat="1"/>
-    <w:lsdException w:name="heading 4" w:uiPriority="9" w:qFormat="1"/>
-    <w:lsdException w:name="heading 5" w:uiPriority="9" w:qFormat="1"/>
-    <w:lsdException w:name="heading 6" w:uiPriority="9" w:qFormat="1"/>
-    <w:lsdException w:name="heading 7" w:uiPriority="9" w:qFormat="1"/>
-    <w:lsdException w:name="heading 8" w:uiPriority="9" w:qFormat="1"/>
-    <w:lsdException w:name="heading 9" w:uiPriority="9" w:qFormat="1"/>
-    <w:lsdException w:name="toc 1" w:uiPriority="39"/>
-    <w:lsdException w:name="toc 2" w:uiPriority="39"/>
-    <w:lsdException w:name="toc 3" w:uiPriority="39"/>
-    <w:lsdException w:name="toc 4" w:uiPriority="39"/>
-    <w:lsdException w:name="toc 5" w:uiPriority="39"/>
-    <w:lsdException w:name="toc 6" w:uiPriority="39"/>
-    <w:lsdException w:name="toc 7" w:uiPriority="39"/>
-    <w:lsdException w:name="toc 8" w:uiPriority="39"/>
-    <w:lsdException w:name="toc 9" w:uiPriority="39"/>
-    <w:lsdException w:name="caption" w:uiPriority="35" w:qFormat="1"/>
-    <w:lsdException w:name="Title" w:semiHidden="0" w:uiPriority="10" w:unhideWhenUsed="0" w:qFormat="1"/>
-    <w:lsdException w:name="Default Paragraph Font" w:uiPriority="1"/>
-    <w:lsdException w:name="Subtitle" w:semiHidden="0" w:uiPriority="11" w:unhideWhenUsed="0" w:qFormat="1"/>
-    <w:lsdException w:name="Strong" w:semiHidden="0" w:uiPriority="22" w:unhideWhenUsed="0" w:qFormat="1"/>
-    <w:lsdException w:name="Emphasis" w:semiHidden="0" w:uiPriority="20" w:unhideWhenUsed="0" w:qFormat="1"/>
-    <w:lsdException w:name="Table Grid" w:semiHidden="0" w:uiPriority="59" w:unhideWhenUsed="0"/>
-    <w:lsdException w:name="Placeholder Text" w:unhideWhenUsed="0"/>
-    <w:lsdException w:name="No Spacing" w:semiHidden="0" w:uiPriority="1" w:unhideWhenUsed="0" w:qFormat="1"/>
-    <w:lsdException w:name="Light Shading" w:semiHidden="0" w:uiPriority="60" w:unhideWhenUsed="0"/>
-    <w:lsdException w:name="Light List" w:semiHidden="0" w:uiPriority="61" w:unhideWhenUsed="0"/>
-    <w:lsdException w:name="Light Grid" w:semiHidden="0" w:uiPriority="62" w:unhideWhenUsed="0"/>
-    <w:lsdException w:name="Medium Shading 1" w:semiHidden="0" w:uiPriority="63" w:unhideWhenUsed="0"/>
-    <w:lsdException w:name="Medium Shading 2" w:semiHidden="0" w:uiPriority="64" w:unhideWhenUsed="0"/>
-    <w:lsdException w:name="Medium List 1" w:semiHidden="0" w:uiPriority="65" w:unhideWhenUsed="0"/>
-    <w:lsdException w:name="Medium List 2" w:semiHidden="0" w:uiPriority="66" w:unhideWhenUsed="0"/>
-    <w:lsdException w:name="Medium Grid 1" w:semiHidden="0" w:uiPriority="67" w:unhideWhenUsed="0"/>
-    <w:lsdException w:name="Medium Grid 2" w:semiHidden="0" w:uiPriority="68" w:unhideWhenUsed="0"/>
-    <w:lsdException w:name="Medium Grid 3" w:semiHidden="0" w:uiPriority="69" w:unhideWhenUsed="0"/>
-    <w:lsdException w:name="Dark List" w:semiHidden="0" w:uiPriority="70" w:unhideWhenUsed="0"/>
-    <w:lsdException w:name="Colorful Shading" w:semiHidden="0" w:uiPriority="71" w:unhideWhenUsed="0"/>
-    <w:lsdException w:name="Colorful List" w:semiHidden="0" w:uiPriority="72" w:unhideWhenUsed="0"/>
-    <w:lsdException w:name="Colorful Grid" w:semiHidden="0" w:uiPriority="73" w:unhideWhenUsed="0"/>
-    <w:lsdException w:name="Light Shading Accent 1" w:semiHidden="0" w:uiPriority="60" w:unhideWhenUsed="0"/>
-    <w:lsdException w:name="Light List Accent 1" w:semiHidden="0" w:uiPriority="61" w:unhideWhenUsed="0"/>
-    <w:lsdException w:name="Light Grid Accent 1" w:semiHidden="0" w:uiPriority="62" w:unhideWhenUsed="0"/>
-    <w:lsdException w:name="Medium Shading 1 Accent 1" w:semiHidden="0" w:uiPriority="63" w:unhideWhenUsed="0"/>
-    <w:lsdException w:name="Medium Shading 2 Accent 1" w:semiHidden="0" w:uiPriority="64" w:unhideWhenUsed="0"/>
-    <w:lsdException w:name="Medium List 1 Accent 1" w:semiHidden="0" w:uiPriority="65" w:unhideWhenUsed="0"/>
-    <w:lsdException w:name="Revision" w:unhideWhenUsed="0"/>
-    <w:lsdException w:name="List Paragraph" w:semiHidden="0" w:uiPriority="34" w:unhideWhenUsed="0" w:qFormat="1"/>
-    <w:lsdException w:name="Quote" w:semiHidden="0" w:uiPriority="29" w:unhideWhenUsed="0" w:qFormat="1"/>
-    <w:lsdException w:name="Intense Quote" w:semiHidden="0" w:uiPriority="30" w:unhideWhenUsed="0" w:qFormat="1"/>
-    <w:lsdException w:name="Medium List 2 Accent 1" w:semiHidden="0" w:uiPriority="66" w:unhideWhenUsed="0"/>
-    <w:lsdException w:name="Medium Grid 1 Accent 1" w:semiHidden="0" w:uiPriority="67" w:unhideWhenUsed="0"/>
-    <w:lsdException w:name="Medium Grid 2 Accent 1" w:semiHidden="0" w:uiPriority="68" w:unhideWhenUsed="0"/>
-    <w:lsdException w:name="Medium Grid 3 Accent 1" w:semiHidden="0" w:uiPriority="69" w:unhideWhenUsed="0"/>
-    <w:lsdException w:name="Dark List Accent 1" w:semiHidden="0" w:uiPriority="70" w:unhideWhenUsed="0"/>
-    <w:lsdException w:name="Colorful Shading Accent 1" w:semiHidden="0" w:uiPriority="71" w:unhideWhenUsed="0"/>
-    <w:lsdException w:name="Colorful List Accent 1" w:semiHidden="0" w:uiPriority="72" w:unhideWhenUsed="0"/>
-    <w:lsdException w:name="Colorful Grid Accent 1" w:semiHidden="0" w:uiPriority="73" w:unhideWhenUsed="0"/>
-    <w:lsdException w:name="Light Shading Accent 2" w:semiHidden="0" w:uiPriority="60" w:unhideWhenUsed="0"/>
-    <w:lsdException w:name="Light List Accent 2" w:semiHidden="0" w:uiPriority="61" w:unhideWhenUsed="0"/>
-    <w:lsdException w:name="Light Grid Accent 2" w:semiHidden="0" w:uiPriority="62" w:unhideWhenUsed="0"/>
-    <w:lsdException w:name="Medium Shading 1 Accent 2" w:semiHidden="0" w:uiPriority="63" w:unhideWhenUsed="0"/>
-    <w:lsdException w:name="Medium Shading 2 Accent 2" w:semiHidden="0" w:uiPriority="64" w:unhideWhenUsed="0"/>
-    <w:lsdException w:name="Medium List 1 Accent 2" w:semiHidden="0" w:uiPriority="65" w:unhideWhenUsed="0"/>
-    <w:lsdException w:name="Medium List 2 Accent 2" w:semiHidden="0" w:uiPriority="66" w:unhideWhenUsed="0"/>
-    <w:lsdException w:name="Medium Grid 1 Accent 2" w:semiHidden="0" w:uiPriority="67" w:unhideWhenUsed="0"/>
-    <w:lsdException w:name="Medium Grid 2 Accent 2" w:semiHidden="0" w:uiPriority="68" w:unhideWhenUsed="0"/>
-    <w:lsdException w:name="Medium Grid 3 Accent 2" w:semiHidden="0" w:uiPriority="69" w:unhideWhenUsed="0"/>
-    <w:lsdException w:name="Dark List Accent 2" w:semiHidden="0" w:uiPriority="70" w:unhideWhenUsed="0"/>
-    <w:lsdException w:name="Colorful Shading Accent 2" w:semiHidden="0" w:uiPriority="71" w:unhideWhenUsed="0"/>
-    <w:lsdException w:name="Colorful List Accent 2" w:semiHidden="0" w:uiPriority="72" w:unhideWhenUsed="0"/>
-    <w:lsdException w:name="Colorful Grid Accent 2" w:semiHidden="0" w:uiPriority="73" w:unhideWhenUsed="0"/>
-    <w:lsdException w:name="Light Shading Accent 3" w:semiHidden="0" w:uiPriority="60" w:unhideWhenUsed="0"/>
-    <w:lsdException w:name="Light List Accent 3" w:semiHidden="0" w:uiPriority="61" w:unhideWhenUsed="0"/>
-    <w:lsdException w:name="Light Grid Accent 3" w:semiHidden="0" w:uiPriority="62" w:unhideWhenUsed="0"/>
-    <w:lsdException w:name="Medium Shading 1 Accent 3" w:semiHidden="0" w:uiPriority="63" w:unhideWhenUsed="0"/>
-    <w:lsdException w:name="Medium Shading 2 Accent 3" w:semiHidden="0" w:uiPriority="64" w:unhideWhenUsed="0"/>
-    <w:lsdException w:name="Medium List 1 Accent 3" w:semiHidden="0" w:uiPriority="65" w:unhideWhenUsed="0"/>
-    <w:lsdException w:name="Medium List 2 Accent 3" w:semiHidden="0" w:uiPriority="66" w:unhideWhenUsed="0"/>
-    <w:lsdException w:name="Medium Grid 1 Accent 3" w:semiHidden="0" w:uiPriority="67" w:unhideWhenUsed="0"/>
-    <w:lsdException w:name="Medium Grid 2 Accent 3" w:semiHidden="0" w:uiPriority="68" w:unhideWhenUsed="0"/>
-    <w:lsdException w:name="Medium Grid 3 Accent 3" w:semiHidden="0" w:uiPriority="69" w:unhideWhenUsed="0"/>
-    <w:lsdException w:name="Dark List Accent 3" w:semiHidden="0" w:uiPriority="70" w:unhideWhenUsed="0"/>
-    <w:lsdException w:name="Colorful Shading Accent 3" w:semiHidden="0" w:uiPriority="71" w:unhideWhenUsed="0"/>
-    <w:lsdException w:name="Colorful List Accent 3" w:semiHidden="0" w:uiPriority="72" w:unhideWhenUsed="0"/>
-    <w:lsdException w:name="Colorful Grid Accent 3" w:semiHidden="0" w:uiPriority="73" w:unhideWhenUsed="0"/>
-    <w:lsdException w:name="Light Shading Accent 4" w:semiHidden="0" w:uiPriority="60" w:unhideWhenUsed="0"/>
-    <w:lsdException w:name="Light List Accent 4" w:semiHidden="0" w:uiPriority="61" w:unhideWhenUsed="0"/>
-    <w:lsdException w:name="Light Grid Accent 4" w:semiHidden="0" w:uiPriority="62" w:unhideWhenUsed="0"/>
-    <w:lsdException w:name="Medium Shading 1 Accent 4" w:semiHidden="0" w:uiPriority="63" w:unhideWhenUsed="0"/>
-    <w:lsdException w:name="Medium Shading 2 Accent 4" w:semiHidden="0" w:uiPriority="64" w:unhideWhenUsed="0"/>
-    <w:lsdException w:name="Medium List 1 Accent 4" w:semiHidden="0" w:uiPriority="65" w:unhideWhenUsed="0"/>
-    <w:lsdException w:name="Medium List 2 Accent 4" w:semiHidden="0" w:uiPriority="66" w:unhideWhenUsed="0"/>
-    <w:lsdException w:name="Medium Grid 1 Accent 4" w:semiHidden="0" w:uiPriority="67" w:unhideWhenUsed="0"/>
-    <w:lsdException w:name="Medium Grid 2 Accent 4" w:semiHidden="0" w:uiPriority="68" w:unhideWhenUsed="0"/>
-    <w:lsdException w:name="Medium Grid 3 Accent 4" w:semiHidden="0" w:uiPriority="69" w:unhideWhenUsed="0"/>
-    <w:lsdException w:name="Dark List Accent 4" w:semiHidden="0" w:uiPriority="70" w:unhideWhenUsed="0"/>
-    <w:lsdException w:name="Colorful Shading Accent 4" w:semiHidden="0" w:uiPriority="71" w:unhideWhenUsed="0"/>
-    <w:lsdException w:name="Colorful List Accent 4" w:semiHidden="0" w:uiPriority="72" w:unhideWhenUsed="0"/>
-    <w:lsdException w:name="Colorful Grid Accent 4" w:semiHidden="0" w:uiPriority="73" w:unhideWhenUsed="0"/>
-    <w:lsdException w:name="Light Shading Accent 5" w:semiHidden="0" w:uiPriority="60" w:unhideWhenUsed="0"/>
-    <w:lsdException w:name="Light List Accent 5" w:semiHidden="0" w:uiPriority="61" w:unhideWhenUsed="0"/>
-    <w:lsdException w:name="Light Grid Accent 5" w:semiHidden="0" w:uiPriority="62" w:unhideWhenUsed="0"/>
-    <w:lsdException w:name="Medium Shading 1 Accent 5" w:semiHidden="0" w:uiPriority="63" w:unhideWhenUsed="0"/>
-    <w:lsdException w:name="Medium Shading 2 Accent 5" w:semiHidden="0" w:uiPriority="64" w:unhideWhenUsed="0"/>
-    <w:lsdException w:name="Medium List 1 Accent 5" w:semiHidden="0" w:uiPriority="65" w:unhideWhenUsed="0"/>
-    <w:lsdException w:name="Medium List 2 Accent 5" w:semiHidden="0" w:uiPriority="66" w:unhideWhenUsed="0"/>
-    <w:lsdException w:name="Medium Grid 1 Accent 5" w:semiHidden="0" w:uiPriority="67" w:unhideWhenUsed="0"/>
-    <w:lsdException w:name="Medium Grid 2 Accent 5" w:semiHidden="0" w:uiPriority="68" w:unhideWhenUsed="0"/>
-    <w:lsdException w:name="Medium Grid 3 Accent 5" w:semiHidden="0" w:uiPriority="69" w:unhideWhenUsed="0"/>
-    <w:lsdException w:name="Dark List Accent 5" w:semiHidden="0" w:uiPriority="70" w:unhideWhenUsed="0"/>
-    <w:lsdException w:name="Colorful Shading Accent 5" w:semiHidden="0" w:uiPriority="71" w:unhideWhenUsed="0"/>
-    <w:lsdException w:name="Colorful List Accent 5" w:semiHidden="0" w:uiPriority="72" w:unhideWhenUsed="0"/>
-    <w:lsdException w:name="Colorful Grid Accent 5" w:semiHidden="0" w:uiPriority="73" w:unhideWhenUsed="0"/>
-    <w:lsdException w:name="Light Shading Accent 6" w:semiHidden="0" w:uiPriority="60" w:unhideWhenUsed="0"/>
-    <w:lsdException w:name="Light List Accent 6" w:semiHidden="0" w:uiPriority="61" w:unhideWhenUsed="0"/>
-    <w:lsdException w:name="Light Grid Accent 6" w:semiHidden="0" w:uiPriority="62" w:unhideWhenUsed="0"/>
-    <w:lsdException w:name="Medium Shading 1 Accent 6" w:semiHidden="0" w:uiPriority="63" w:unhideWhenUsed="0"/>
-    <w:lsdException w:name="Medium Shading 2 Accent 6" w:semiHidden="0" w:uiPriority="64" w:unhideWhenUsed="0"/>
-    <w:lsdException w:name="Medium List 1 Accent 6" w:semiHidden="0" w:uiPriority="65" w:unhideWhenUsed="0"/>
-    <w:lsdException w:name="Medium List 2 Accent 6" w:semiHidden="0" w:uiPriority="66" w:unhideWhenUsed="0"/>
-    <w:lsdException w:name="Medium Grid 1 Accent 6" w:semiHidden="0" w:uiPriority="67" w:unhideWhenUsed="0"/>
-    <w:lsdException w:name="Medium Grid 2 Accent 6" w:semiHidden="0" w:uiPriority="68" w:unhideWhenUsed="0"/>
-    <w:lsdException w:name="Medium Grid 3 Accent 6" w:semiHidden="0" w:uiPriority="69" w:unhideWhenUsed="0"/>
-    <w:lsdException w:name="Dark List Accent 6" w:semiHidden="0" w:uiPriority="70" w:unhideWhenUsed="0"/>
-    <w:lsdException w:name="Colorful Shading Accent 6" w:semiHidden="0" w:uiPriority="71" w:unhideWhenUsed="0"/>
-    <w:lsdException w:name="Colorful List Accent 6" w:semiHidden="0" w:uiPriority="72" w:unhideWhenUsed="0"/>
-    <w:lsdException w:name="Colorful Grid Accent 6" w:semiHidden="0" w:uiPriority="73" w:unhideWhenUsed="0"/>
-    <w:lsdException w:name="Subtle Emphasis" w:semiHidden="0" w:uiPriority="19" w:unhideWhenUsed="0" w:qFormat="1"/>
-    <w:lsdException w:name="Intense Emphasis" w:semiHidden="0" w:uiPriority="21" w:unhideWhenUsed="0" w:qFormat="1"/>
-    <w:lsdException w:name="Subtle Reference" w:semiHidden="0" w:uiPriority="31" w:unhideWhenUsed="0" w:qFormat="1"/>
-    <w:lsdException w:name="Intense Reference" w:semiHidden="0" w:uiPriority="32" w:unhideWhenUsed="0" w:qFormat="1"/>
-    <w:lsdException w:name="Book Title" w:semiHidden="0" w:uiPriority="33" w:unhideWhenUsed="0" w:qFormat="1"/>
-    <w:lsdException w:name="Bibliography" w:uiPriority="37"/>
-    <w:lsdException w:name="TOC Heading" w:uiPriority="39" w:qFormat="1"/>
-  </w:latentStyles>
-  <w:style w:type="paragraph" w:default="1" w:styleId="Normal">
-    <w:name w:val="Normal"/>
-    <w:qFormat/>
-  </w:style>
-  <w:style w:type="character" w:default="1" w:styleId="DefaultParagraphFont">
-    <w:name w:val="Default Paragraph Font"/>
-    <w:uiPriority w:val="1"/>
-    <w:semiHidden/>
-    <w:unhideWhenUsed/>
-  </w:style>
-  <w:style w:type="table" w:default="1" w:styleId="TableNormal">
-    <w:name w:val="Normal Table"/>
-    <w:uiPriority w:val="99"/>
-    <w:semiHidden/>
-    <w:unhideWhenUsed/>
-    <w:tblPr>
-      <w:tblInd w:w="0" w:type="dxa"/>
-      <w:tblCellMar>
-        <w:top w:w="0" w:type="dxa"/>
-        <w:left w:w="108" w:type="dxa"/>
-        <w:bottom w:w="0" w:type="dxa"/>
-        <w:right w:w="108" w:type="dxa"/>
-      </w:tblCellMar>
-    </w:tblPr>
-  </w:style>
-  <w:style w:type="numbering" w:default="1" w:styleId="NoList">
-    <w:name w:val="No List"/>
-    <w:uiPriority w:val="99"/>
-    <w:semiHidden/>
-    <w:unhideWhenUsed/>
-  </w:style>
-  <w:style w:type="paragraph" w:customStyle="1" w:styleId="BC7A87B50D0440C6B5DC72D8050D17AE">
-    <w:name w:val="BC7A87B50D0440C6B5DC72D8050D17AE"/>
-    <w:rsid w:val="004D1952"/>
-  </w:style>
-  <w:style w:type="paragraph" w:customStyle="1" w:styleId="AC343CD7772C41A7B6E4E3CBBB31C4D2">
-    <w:name w:val="AC343CD7772C41A7B6E4E3CBBB31C4D2"/>
-    <w:rsid w:val="004D1952"/>
-  </w:style>
-  <w:style w:type="paragraph" w:customStyle="1" w:styleId="C00D74EE58D347348A530EB669FF517C">
-    <w:name w:val="C00D74EE58D347348A530EB669FF517C"/>
-    <w:rsid w:val="004D1952"/>
-  </w:style>
-</w:styles>
-</file>
-
-<file path=word/glossary/stylesWithEffects.xml><?xml version="1.0" encoding="utf-8"?>
-<w:styles xmlns:wpc="http://schemas.microsoft.com/office/word/2010/wordprocessingCanvas" xmlns:mc="http://schemas.openxmlformats.org/markup-compatibility/2006" xmlns:o="urn:schemas-microsoft-com:office:office" xmlns:r="http://schemas.openxmlformats.org/officeDocument/2006/relationships" xmlns:m="http://schemas.openxmlformats.org/officeDocument/2006/math" xmlns:v="urn:schemas-microsoft-com:vml" xmlns:wp14="http://schemas.microsoft.com/office/word/2010/wordprocessingDrawing" xmlns:wp="http://schemas.openxmlformats.org/drawingml/2006/wordprocessingDrawing" xmlns:w10="urn:schemas-microsoft-com:office:word" xmlns:w="http://schemas.openxmlformats.org/wordprocessingml/2006/main" xmlns:w14="http://schemas.microsoft.com/office/word/2010/wordml" xmlns:wpg="http://schemas.microsoft.com/office/word/2010/wordprocessingGroup" xmlns:wpi="http://schemas.microsoft.com/office/word/2010/wordprocessingInk" xmlns:wne="http://schemas.microsoft.com/office/word/2006/wordml" xmlns:wps="http://schemas.microsoft.com/office/word/2010/wordprocessingShape" mc:Ignorable="w14 wp14">
-  <w:docDefaults>
-    <w:rPrDefault>
-      <w:rPr>
-        <w:rFonts w:asciiTheme="minorHAnsi" w:eastAsiaTheme="minorEastAsia" w:hAnsiTheme="minorHAnsi" w:cstheme="minorBidi"/>
-        <w:sz w:val="22"/>
-        <w:szCs w:val="22"/>
-        <w:lang w:val="en-US" w:eastAsia="en-US" w:bidi="ar-SA"/>
-      </w:rPr>
-    </w:rPrDefault>
-    <w:pPrDefault>
-      <w:pPr>
-        <w:spacing w:after="200" w:line="276" w:lineRule="auto"/>
-      </w:pPr>
-    </w:pPrDefault>
-  </w:docDefaults>
-  <w:latentStyles w:defLockedState="0" w:defUIPriority="99" w:defSemiHidden="1" w:defUnhideWhenUsed="1" w:defQFormat="0" w:count="267">
-    <w:lsdException w:name="Normal" w:semiHidden="0" w:uiPriority="0" w:unhideWhenUsed="0" w:qFormat="1"/>
-    <w:lsdException w:name="heading 1" w:semiHidden="0" w:uiPriority="9" w:unhideWhenUsed="0" w:qFormat="1"/>
-    <w:lsdException w:name="heading 2" w:uiPriority="9" w:qFormat="1"/>
-    <w:lsdException w:name="heading 3" w:uiPriority="9" w:qFormat="1"/>
-    <w:lsdException w:name="heading 4" w:uiPriority="9" w:qFormat="1"/>
-    <w:lsdException w:name="heading 5" w:uiPriority="9" w:qFormat="1"/>
-    <w:lsdException w:name="heading 6" w:uiPriority="9" w:qFormat="1"/>
-    <w:lsdException w:name="heading 7" w:uiPriority="9" w:qFormat="1"/>
-    <w:lsdException w:name="heading 8" w:uiPriority="9" w:qFormat="1"/>
-    <w:lsdException w:name="heading 9" w:uiPriority="9" w:qFormat="1"/>
-    <w:lsdException w:name="toc 1" w:uiPriority="39"/>
-    <w:lsdException w:name="toc 2" w:uiPriority="39"/>
-    <w:lsdException w:name="toc 3" w:uiPriority="39"/>
-    <w:lsdException w:name="toc 4" w:uiPriority="39"/>
-    <w:lsdException w:name="toc 5" w:uiPriority="39"/>
-    <w:lsdException w:name="toc 6" w:uiPriority="39"/>
-    <w:lsdException w:name="toc 7" w:uiPriority="39"/>
-    <w:lsdException w:name="toc 8" w:uiPriority="39"/>
-    <w:lsdException w:name="toc 9" w:uiPriority="39"/>
-    <w:lsdException w:name="caption" w:uiPriority="35" w:qFormat="1"/>
-    <w:lsdException w:name="Title" w:semiHidden="0" w:uiPriority="10" w:unhideWhenUsed="0" w:qFormat="1"/>
-    <w:lsdException w:name="Default Paragraph Font" w:uiPriority="1"/>
-    <w:lsdException w:name="Subtitle" w:semiHidden="0" w:uiPriority="11" w:unhideWhenUsed="0" w:qFormat="1"/>
-    <w:lsdException w:name="Strong" w:semiHidden="0" w:uiPriority="22" w:unhideWhenUsed="0" w:qFormat="1"/>
-    <w:lsdException w:name="Emphasis" w:semiHidden="0" w:uiPriority="20" w:unhideWhenUsed="0" w:qFormat="1"/>
-    <w:lsdException w:name="Table Grid" w:semiHidden="0" w:uiPriority="59" w:unhideWhenUsed="0"/>
-    <w:lsdException w:name="Placeholder Text" w:unhideWhenUsed="0"/>
-    <w:lsdException w:name="No Spacing" w:semiHidden="0" w:uiPriority="1" w:unhideWhenUsed="0" w:qFormat="1"/>
-    <w:lsdException w:name="Light Shading" w:semiHidden="0" w:uiPriority="60" w:unhideWhenUsed="0"/>
-    <w:lsdException w:name="Light List" w:semiHidden="0" w:uiPriority="61" w:unhideWhenUsed="0"/>
-    <w:lsdException w:name="Light Grid" w:semiHidden="0" w:uiPriority="62" w:unhideWhenUsed="0"/>
-    <w:lsdException w:name="Medium Shading 1" w:semiHidden="0" w:uiPriority="63" w:unhideWhenUsed="0"/>
-    <w:lsdException w:name="Medium Shading 2" w:semiHidden="0" w:uiPriority="64" w:unhideWhenUsed="0"/>
-    <w:lsdException w:name="Medium List 1" w:semiHidden="0" w:uiPriority="65" w:unhideWhenUsed="0"/>
-    <w:lsdException w:name="Medium List 2" w:semiHidden="0" w:uiPriority="66" w:unhideWhenUsed="0"/>
-    <w:lsdException w:name="Medium Grid 1" w:semiHidden="0" w:uiPriority="67" w:unhideWhenUsed="0"/>
-    <w:lsdException w:name="Medium Grid 2" w:semiHidden="0" w:uiPriority="68" w:unhideWhenUsed="0"/>
-    <w:lsdException w:name="Medium Grid 3" w:semiHidden="0" w:uiPriority="69" w:unhideWhenUsed="0"/>
-    <w:lsdException w:name="Dark List" w:semiHidden="0" w:uiPriority="70" w:unhideWhenUsed="0"/>
-    <w:lsdException w:name="Colorful Shading" w:semiHidden="0" w:uiPriority="71" w:unhideWhenUsed="0"/>
-    <w:lsdException w:name="Colorful List" w:semiHidden="0" w:uiPriority="72" w:unhideWhenUsed="0"/>
-    <w:lsdException w:name="Colorful Grid" w:semiHidden="0" w:uiPriority="73" w:unhideWhenUsed="0"/>
-    <w:lsdException w:name="Light Shading Accent 1" w:semiHidden="0" w:uiPriority="60" w:unhideWhenUsed="0"/>
-    <w:lsdException w:name="Light List Accent 1" w:semiHidden="0" w:uiPriority="61" w:unhideWhenUsed="0"/>
-    <w:lsdException w:name="Light Grid Accent 1" w:semiHidden="0" w:uiPriority="62" w:unhideWhenUsed="0"/>
-    <w:lsdException w:name="Medium Shading 1 Accent 1" w:semiHidden="0" w:uiPriority="63" w:unhideWhenUsed="0"/>
-    <w:lsdException w:name="Medium Shading 2 Accent 1" w:semiHidden="0" w:uiPriority="64" w:unhideWhenUsed="0"/>
-    <w:lsdException w:name="Medium List 1 Accent 1" w:semiHidden="0" w:uiPriority="65" w:unhideWhenUsed="0"/>
-    <w:lsdException w:name="Revision" w:unhideWhenUsed="0"/>
-    <w:lsdException w:name="List Paragraph" w:semiHidden="0" w:uiPriority="34" w:unhideWhenUsed="0" w:qFormat="1"/>
-    <w:lsdException w:name="Quote" w:semiHidden="0" w:uiPriority="29" w:unhideWhenUsed="0" w:qFormat="1"/>
-    <w:lsdException w:name="Intense Quote" w:semiHidden="0" w:uiPriority="30" w:unhideWhenUsed="0" w:qFormat="1"/>
-    <w:lsdException w:name="Medium List 2 Accent 1" w:semiHidden="0" w:uiPriority="66" w:unhideWhenUsed="0"/>
-    <w:lsdException w:name="Medium Grid 1 Accent 1" w:semiHidden="0" w:uiPriority="67" w:unhideWhenUsed="0"/>
-    <w:lsdException w:name="Medium Grid 2 Accent 1" w:semiHidden="0" w:uiPriority="68" w:unhideWhenUsed="0"/>
-    <w:lsdException w:name="Medium Grid 3 Accent 1" w:semiHidden="0" w:uiPriority="69" w:unhideWhenUsed="0"/>
-    <w:lsdException w:name="Dark List Accent 1" w:semiHidden="0" w:uiPriority="70" w:unhideWhenUsed="0"/>
-    <w:lsdException w:name="Colorful Shading Accent 1" w:semiHidden="0" w:uiPriority="71" w:unhideWhenUsed="0"/>
-    <w:lsdException w:name="Colorful List Accent 1" w:semiHidden="0" w:uiPriority="72" w:unhideWhenUsed="0"/>
-    <w:lsdException w:name="Colorful Grid Accent 1" w:semiHidden="0" w:uiPriority="73" w:unhideWhenUsed="0"/>
-    <w:lsdException w:name="Light Shading Accent 2" w:semiHidden="0" w:uiPriority="60" w:unhideWhenUsed="0"/>
-    <w:lsdException w:name="Light List Accent 2" w:semiHidden="0" w:uiPriority="61" w:unhideWhenUsed="0"/>
-    <w:lsdException w:name="Light Grid Accent 2" w:semiHidden="0" w:uiPriority="62" w:unhideWhenUsed="0"/>
-    <w:lsdException w:name="Medium Shading 1 Accent 2" w:semiHidden="0" w:uiPriority="63" w:unhideWhenUsed="0"/>
-    <w:lsdException w:name="Medium Shading 2 Accent 2" w:semiHidden="0" w:uiPriority="64" w:unhideWhenUsed="0"/>
-    <w:lsdException w:name="Medium List 1 Accent 2" w:semiHidden="0" w:uiPriority="65" w:unhideWhenUsed="0"/>
-    <w:lsdException w:name="Medium List 2 Accent 2" w:semiHidden="0" w:uiPriority="66" w:unhideWhenUsed="0"/>
-    <w:lsdException w:name="Medium Grid 1 Accent 2" w:semiHidden="0" w:uiPriority="67" w:unhideWhenUsed="0"/>
-    <w:lsdException w:name="Medium Grid 2 Accent 2" w:semiHidden="0" w:uiPriority="68" w:unhideWhenUsed="0"/>
-    <w:lsdException w:name="Medium Grid 3 Accent 2" w:semiHidden="0" w:uiPriority="69" w:unhideWhenUsed="0"/>
-    <w:lsdException w:name="Dark List Accent 2" w:semiHidden="0" w:uiPriority="70" w:unhideWhenUsed="0"/>
-    <w:lsdException w:name="Colorful Shading Accent 2" w:semiHidden="0" w:uiPriority="71" w:unhideWhenUsed="0"/>
-    <w:lsdException w:name="Colorful List Accent 2" w:semiHidden="0" w:uiPriority="72" w:unhideWhenUsed="0"/>
-    <w:lsdException w:name="Colorful Grid Accent 2" w:semiHidden="0" w:uiPriority="73" w:unhideWhenUsed="0"/>
-    <w:lsdException w:name="Light Shading Accent 3" w:semiHidden="0" w:uiPriority="60" w:unhideWhenUsed="0"/>
-    <w:lsdException w:name="Light List Accent 3" w:semiHidden="0" w:uiPriority="61" w:unhideWhenUsed="0"/>
-    <w:lsdException w:name="Light Grid Accent 3" w:semiHidden="0" w:uiPriority="62" w:unhideWhenUsed="0"/>
-    <w:lsdException w:name="Medium Shading 1 Accent 3" w:semiHidden="0" w:uiPriority="63" w:unhideWhenUsed="0"/>
-    <w:lsdException w:name="Medium Shading 2 Accent 3" w:semiHidden="0" w:uiPriority="64" w:unhideWhenUsed="0"/>
-    <w:lsdException w:name="Medium List 1 Accent 3" w:semiHidden="0" w:uiPriority="65" w:unhideWhenUsed="0"/>
-    <w:lsdException w:name="Medium List 2 Accent 3" w:semiHidden="0" w:uiPriority="66" w:unhideWhenUsed="0"/>
-    <w:lsdException w:name="Medium Grid 1 Accent 3" w:semiHidden="0" w:uiPriority="67" w:unhideWhenUsed="0"/>
-    <w:lsdException w:name="Medium Grid 2 Accent 3" w:semiHidden="0" w:uiPriority="68" w:unhideWhenUsed="0"/>
-    <w:lsdException w:name="Medium Grid 3 Accent 3" w:semiHidden="0" w:uiPriority="69" w:unhideWhenUsed="0"/>
-    <w:lsdException w:name="Dark List Accent 3" w:semiHidden="0" w:uiPriority="70" w:unhideWhenUsed="0"/>
-    <w:lsdException w:name="Colorful Shading Accent 3" w:semiHidden="0" w:uiPriority="71" w:unhideWhenUsed="0"/>
-    <w:lsdException w:name="Colorful List Accent 3" w:semiHidden="0" w:uiPriority="72" w:unhideWhenUsed="0"/>
-    <w:lsdException w:name="Colorful Grid Accent 3" w:semiHidden="0" w:uiPriority="73" w:unhideWhenUsed="0"/>
-    <w:lsdException w:name="Light Shading Accent 4" w:semiHidden="0" w:uiPriority="60" w:unhideWhenUsed="0"/>
-    <w:lsdException w:name="Light List Accent 4" w:semiHidden="0" w:uiPriority="61" w:unhideWhenUsed="0"/>
-    <w:lsdException w:name="Light Grid Accent 4" w:semiHidden="0" w:uiPriority="62" w:unhideWhenUsed="0"/>
-    <w:lsdException w:name="Medium Shading 1 Accent 4" w:semiHidden="0" w:uiPriority="63" w:unhideWhenUsed="0"/>
-    <w:lsdException w:name="Medium Shading 2 Accent 4" w:semiHidden="0" w:uiPriority="64" w:unhideWhenUsed="0"/>
-    <w:lsdException w:name="Medium List 1 Accent 4" w:semiHidden="0" w:uiPriority="65" w:unhideWhenUsed="0"/>
-    <w:lsdException w:name="Medium List 2 Accent 4" w:semiHidden="0" w:uiPriority="66" w:unhideWhenUsed="0"/>
-    <w:lsdException w:name="Medium Grid 1 Accent 4" w:semiHidden="0" w:uiPriority="67" w:unhideWhenUsed="0"/>
-    <w:lsdException w:name="Medium Grid 2 Accent 4" w:semiHidden="0" w:uiPriority="68" w:unhideWhenUsed="0"/>
-    <w:lsdException w:name="Medium Grid 3 Accent 4" w:semiHidden="0" w:uiPriority="69" w:unhideWhenUsed="0"/>
-    <w:lsdException w:name="Dark List Accent 4" w:semiHidden="0" w:uiPriority="70" w:unhideWhenUsed="0"/>
-    <w:lsdException w:name="Colorful Shading Accent 4" w:semiHidden="0" w:uiPriority="71" w:unhideWhenUsed="0"/>
-    <w:lsdException w:name="Colorful List Accent 4" w:semiHidden="0" w:uiPriority="72" w:unhideWhenUsed="0"/>
-    <w:lsdException w:name="Colorful Grid Accent 4" w:semiHidden="0" w:uiPriority="73" w:unhideWhenUsed="0"/>
-    <w:lsdException w:name="Light Shading Accent 5" w:semiHidden="0" w:uiPriority="60" w:unhideWhenUsed="0"/>
-    <w:lsdException w:name="Light List Accent 5" w:semiHidden="0" w:uiPriority="61" w:unhideWhenUsed="0"/>
-    <w:lsdException w:name="Light Grid Accent 5" w:semiHidden="0" w:uiPriority="62" w:unhideWhenUsed="0"/>
-    <w:lsdException w:name="Medium Shading 1 Accent 5" w:semiHidden="0" w:uiPriority="63" w:unhideWhenUsed="0"/>
-    <w:lsdException w:name="Medium Shading 2 Accent 5" w:semiHidden="0" w:uiPriority="64" w:unhideWhenUsed="0"/>
-    <w:lsdException w:name="Medium List 1 Accent 5" w:semiHidden="0" w:uiPriority="65" w:unhideWhenUsed="0"/>
-    <w:lsdException w:name="Medium List 2 Accent 5" w:semiHidden="0" w:uiPriority="66" w:unhideWhenUsed="0"/>
-    <w:lsdException w:name="Medium Grid 1 Accent 5" w:semiHidden="0" w:uiPriority="67" w:unhideWhenUsed="0"/>
-    <w:lsdException w:name="Medium Grid 2 Accent 5" w:semiHidden="0" w:uiPriority="68" w:unhideWhenUsed="0"/>
-    <w:lsdException w:name="Medium Grid 3 Accent 5" w:semiHidden="0" w:uiPriority="69" w:unhideWhenUsed="0"/>
-    <w:lsdException w:name="Dark List Accent 5" w:semiHidden="0" w:uiPriority="70" w:unhideWhenUsed="0"/>
-    <w:lsdException w:name="Colorful Shading Accent 5" w:semiHidden="0" w:uiPriority="71" w:unhideWhenUsed="0"/>
-    <w:lsdException w:name="Colorful List Accent 5" w:semiHidden="0" w:uiPriority="72" w:unhideWhenUsed="0"/>
-    <w:lsdException w:name="Colorful Grid Accent 5" w:semiHidden="0" w:uiPriority="73" w:unhideWhenUsed="0"/>
-    <w:lsdException w:name="Light Shading Accent 6" w:semiHidden="0" w:uiPriority="60" w:unhideWhenUsed="0"/>
-    <w:lsdException w:name="Light List Accent 6" w:semiHidden="0" w:uiPriority="61" w:unhideWhenUsed="0"/>
-    <w:lsdException w:name="Light Grid Accent 6" w:semiHidden="0" w:uiPriority="62" w:unhideWhenUsed="0"/>
-    <w:lsdException w:name="Medium Shading 1 Accent 6" w:semiHidden="0" w:uiPriority="63" w:unhideWhenUsed="0"/>
-    <w:lsdException w:name="Medium Shading 2 Accent 6" w:semiHidden="0" w:uiPriority="64" w:unhideWhenUsed="0"/>
-    <w:lsdException w:name="Medium List 1 Accent 6" w:semiHidden="0" w:uiPriority="65" w:unhideWhenUsed="0"/>
-    <w:lsdException w:name="Medium List 2 Accent 6" w:semiHidden="0" w:uiPriority="66" w:unhideWhenUsed="0"/>
-    <w:lsdException w:name="Medium Grid 1 Accent 6" w:semiHidden="0" w:uiPriority="67" w:unhideWhenUsed="0"/>
-    <w:lsdException w:name="Medium Grid 2 Accent 6" w:semiHidden="0" w:uiPriority="68" w:unhideWhenUsed="0"/>
-    <w:lsdException w:name="Medium Grid 3 Accent 6" w:semiHidden="0" w:uiPriority="69" w:unhideWhenUsed="0"/>
-    <w:lsdException w:name="Dark List Accent 6" w:semiHidden="0" w:uiPriority="70" w:unhideWhenUsed="0"/>
-    <w:lsdException w:name="Colorful Shading Accent 6" w:semiHidden="0" w:uiPriority="71" w:unhideWhenUsed="0"/>
-    <w:lsdException w:name="Colorful List Accent 6" w:semiHidden="0" w:uiPriority="72" w:unhideWhenUsed="0"/>
-    <w:lsdException w:name="Colorful Grid Accent 6" w:semiHidden="0" w:uiPriority="73" w:unhideWhenUsed="0"/>
-    <w:lsdException w:name="Subtle Emphasis" w:semiHidden="0" w:uiPriority="19" w:unhideWhenUsed="0" w:qFormat="1"/>
-    <w:lsdException w:name="Intense Emphasis" w:semiHidden="0" w:uiPriority="21" w:unhideWhenUsed="0" w:qFormat="1"/>
-    <w:lsdException w:name="Subtle Reference" w:semiHidden="0" w:uiPriority="31" w:unhideWhenUsed="0" w:qFormat="1"/>
-    <w:lsdException w:name="Intense Reference" w:semiHidden="0" w:uiPriority="32" w:unhideWhenUsed="0" w:qFormat="1"/>
-    <w:lsdException w:name="Book Title" w:semiHidden="0" w:uiPriority="33" w:unhideWhenUsed="0" w:qFormat="1"/>
-    <w:lsdException w:name="Bibliography" w:uiPriority="37"/>
-    <w:lsdException w:name="TOC Heading" w:uiPriority="39" w:qFormat="1"/>
-  </w:latentStyles>
-  <w:style w:type="paragraph" w:default="1" w:styleId="Normal">
-    <w:name w:val="Normal"/>
-    <w:qFormat/>
-  </w:style>
-  <w:style w:type="character" w:default="1" w:styleId="DefaultParagraphFont">
-    <w:name w:val="Default Paragraph Font"/>
-    <w:uiPriority w:val="1"/>
-    <w:semiHidden/>
-    <w:unhideWhenUsed/>
-  </w:style>
-  <w:style w:type="table" w:default="1" w:styleId="TableNormal">
-    <w:name w:val="Normal Table"/>
-    <w:uiPriority w:val="99"/>
-    <w:semiHidden/>
-    <w:unhideWhenUsed/>
-    <w:tblPr>
-      <w:tblInd w:w="0" w:type="dxa"/>
-      <w:tblCellMar>
-        <w:top w:w="0" w:type="dxa"/>
-        <w:left w:w="108" w:type="dxa"/>
-        <w:bottom w:w="0" w:type="dxa"/>
-        <w:right w:w="108" w:type="dxa"/>
-      </w:tblCellMar>
-    </w:tblPr>
-  </w:style>
-  <w:style w:type="numbering" w:default="1" w:styleId="NoList">
-    <w:name w:val="No List"/>
-    <w:uiPriority w:val="99"/>
-    <w:semiHidden/>
-    <w:unhideWhenUsed/>
-  </w:style>
-  <w:style w:type="paragraph" w:customStyle="1" w:styleId="BC7A87B50D0440C6B5DC72D8050D17AE">
-    <w:name w:val="BC7A87B50D0440C6B5DC72D8050D17AE"/>
-    <w:rsid w:val="004D1952"/>
-  </w:style>
-  <w:style w:type="paragraph" w:customStyle="1" w:styleId="AC343CD7772C41A7B6E4E3CBBB31C4D2">
-    <w:name w:val="AC343CD7772C41A7B6E4E3CBBB31C4D2"/>
-    <w:rsid w:val="004D1952"/>
-  </w:style>
-  <w:style w:type="paragraph" w:customStyle="1" w:styleId="C00D74EE58D347348A530EB669FF517C">
-    <w:name w:val="C00D74EE58D347348A530EB669FF517C"/>
-    <w:rsid w:val="004D1952"/>
-  </w:style>
-</w:styles>
-</file>
-
-<file path=word/glossary/webSettings.xml><?xml version="1.0" encoding="utf-8"?>
-<w:webSettings xmlns:mc="http://schemas.openxmlformats.org/markup-compatibility/2006" xmlns:r="http://schemas.openxmlformats.org/officeDocument/2006/relationships" xmlns:w="http://schemas.openxmlformats.org/wordprocessingml/2006/main" xmlns:w14="http://schemas.microsoft.com/office/word/2010/wordml" mc:Ignorable="w14">
-  <w:optimizeForBrowser/>
-  <w:allowPNG/>
-</w:webSettings>
 </file>
 
 <file path=word/theme/theme1.xml><?xml version="1.0" encoding="utf-8"?>

</xml_diff>

<commit_message>
Final updates to documentation (user stories)
</commit_message>
<xml_diff>
--- a/Mancala/Project_report.docx
+++ b/Mancala/Project_report.docx
@@ -2693,9 +2693,11 @@
               <w:ind w:left="0"/>
               <w:cnfStyle w:val="000000010000" w:firstRow="0" w:lastRow="0" w:firstColumn="0" w:lastColumn="0" w:oddVBand="0" w:evenVBand="0" w:oddHBand="0" w:evenHBand="1" w:firstRowFirstColumn="0" w:firstRowLastColumn="0" w:lastRowFirstColumn="0" w:lastRowLastColumn="0"/>
             </w:pPr>
-            <w:r>
-              <w:t>About_code_design.doc</w:t>
-            </w:r>
+            <w:proofErr w:type="spellStart"/>
+            <w:r>
+              <w:t>User_stories</w:t>
+            </w:r>
+            <w:proofErr w:type="spellEnd"/>
           </w:p>
         </w:tc>
         <w:tc>
@@ -2709,7 +2711,12 @@
               <w:cnfStyle w:val="000000010000" w:firstRow="0" w:lastRow="0" w:firstColumn="0" w:lastColumn="0" w:oddVBand="0" w:evenVBand="0" w:oddHBand="0" w:evenHBand="1" w:firstRowFirstColumn="0" w:firstRowLastColumn="0" w:lastRowFirstColumn="0" w:lastRowLastColumn="0"/>
             </w:pPr>
             <w:r>
-              <w:t>Code documentation guide</w:t>
+              <w:t>Contains the</w:t>
+            </w:r>
+            <w:bookmarkStart w:id="9" w:name="_GoBack"/>
+            <w:bookmarkEnd w:id="9"/>
+            <w:r>
+              <w:t xml:space="preserve"> user stories for the game</w:t>
             </w:r>
           </w:p>
         </w:tc>
@@ -2741,10 +2748,7 @@
               <w:cnfStyle w:val="000000100000" w:firstRow="0" w:lastRow="0" w:firstColumn="0" w:lastColumn="0" w:oddVBand="0" w:evenVBand="0" w:oddHBand="1" w:evenHBand="0" w:firstRowFirstColumn="0" w:firstRowLastColumn="0" w:lastRowFirstColumn="0" w:lastRowLastColumn="0"/>
             </w:pPr>
             <w:r>
-              <w:t>About_the_project</w:t>
-            </w:r>
-            <w:r>
-              <w:t>.doc</w:t>
+              <w:t>About_code_design.doc</w:t>
             </w:r>
           </w:p>
         </w:tc>
@@ -2759,7 +2763,7 @@
               <w:cnfStyle w:val="000000100000" w:firstRow="0" w:lastRow="0" w:firstColumn="0" w:lastColumn="0" w:oddVBand="0" w:evenVBand="0" w:oddHBand="1" w:evenHBand="0" w:firstRowFirstColumn="0" w:firstRowLastColumn="0" w:lastRowFirstColumn="0" w:lastRowLastColumn="0"/>
             </w:pPr>
             <w:r>
-              <w:t>User manual guide</w:t>
+              <w:t>Code documentation guide</w:t>
             </w:r>
           </w:p>
         </w:tc>
@@ -2791,10 +2795,10 @@
               <w:cnfStyle w:val="000000010000" w:firstRow="0" w:lastRow="0" w:firstColumn="0" w:lastColumn="0" w:oddVBand="0" w:evenVBand="0" w:oddHBand="0" w:evenHBand="1" w:firstRowFirstColumn="0" w:firstRowLastColumn="0" w:lastRowFirstColumn="0" w:lastRowLastColumn="0"/>
             </w:pPr>
             <w:r>
-              <w:t>About_the_</w:t>
-            </w:r>
-            <w:r>
-              <w:t>game.doc</w:t>
+              <w:t>About_the_project</w:t>
+            </w:r>
+            <w:r>
+              <w:t>.doc</w:t>
             </w:r>
           </w:p>
         </w:tc>
@@ -2809,6 +2813,56 @@
               <w:cnfStyle w:val="000000010000" w:firstRow="0" w:lastRow="0" w:firstColumn="0" w:lastColumn="0" w:oddVBand="0" w:evenVBand="0" w:oddHBand="0" w:evenHBand="1" w:firstRowFirstColumn="0" w:firstRowLastColumn="0" w:lastRowFirstColumn="0" w:lastRowLastColumn="0"/>
             </w:pPr>
             <w:r>
+              <w:t>User manual guide</w:t>
+            </w:r>
+          </w:p>
+        </w:tc>
+      </w:tr>
+      <w:tr>
+        <w:trPr>
+          <w:cnfStyle w:val="000000100000" w:firstRow="0" w:lastRow="0" w:firstColumn="0" w:lastColumn="0" w:oddVBand="0" w:evenVBand="0" w:oddHBand="1" w:evenHBand="0" w:firstRowFirstColumn="0" w:firstRowLastColumn="0" w:lastRowFirstColumn="0" w:lastRowLastColumn="0"/>
+        </w:trPr>
+        <w:tc>
+          <w:tcPr>
+            <w:cnfStyle w:val="001000000000" w:firstRow="0" w:lastRow="0" w:firstColumn="1" w:lastColumn="0" w:oddVBand="0" w:evenVBand="0" w:oddHBand="0" w:evenHBand="0" w:firstRowFirstColumn="0" w:firstRowLastColumn="0" w:lastRowFirstColumn="0" w:lastRowLastColumn="0"/>
+            <w:tcW w:w="1242" w:type="dxa"/>
+          </w:tcPr>
+          <w:p>
+            <w:pPr>
+              <w:pStyle w:val="ListParagraph"/>
+              <w:ind w:left="0"/>
+            </w:pPr>
+          </w:p>
+        </w:tc>
+        <w:tc>
+          <w:tcPr>
+            <w:tcW w:w="1999" w:type="dxa"/>
+          </w:tcPr>
+          <w:p>
+            <w:pPr>
+              <w:pStyle w:val="ListParagraph"/>
+              <w:ind w:left="0"/>
+              <w:cnfStyle w:val="000000100000" w:firstRow="0" w:lastRow="0" w:firstColumn="0" w:lastColumn="0" w:oddVBand="0" w:evenVBand="0" w:oddHBand="1" w:evenHBand="0" w:firstRowFirstColumn="0" w:firstRowLastColumn="0" w:lastRowFirstColumn="0" w:lastRowLastColumn="0"/>
+            </w:pPr>
+            <w:r>
+              <w:t>About_the_</w:t>
+            </w:r>
+            <w:r>
+              <w:t>game.doc</w:t>
+            </w:r>
+          </w:p>
+        </w:tc>
+        <w:tc>
+          <w:tcPr>
+            <w:tcW w:w="5514" w:type="dxa"/>
+          </w:tcPr>
+          <w:p>
+            <w:pPr>
+              <w:pStyle w:val="ListParagraph"/>
+              <w:ind w:left="0"/>
+              <w:cnfStyle w:val="000000100000" w:firstRow="0" w:lastRow="0" w:firstColumn="0" w:lastColumn="0" w:oddVBand="0" w:evenVBand="0" w:oddHBand="1" w:evenHBand="0" w:firstRowFirstColumn="0" w:firstRowLastColumn="0" w:lastRowFirstColumn="0" w:lastRowLastColumn="0"/>
+            </w:pPr>
+            <w:r>
               <w:t xml:space="preserve">Background information on </w:t>
             </w:r>
             <w:proofErr w:type="spellStart"/>
@@ -2835,7 +2889,7 @@
         <w:pStyle w:val="Heading1"/>
         <w:pageBreakBefore/>
       </w:pPr>
-      <w:bookmarkStart w:id="9" w:name="_Toc278717489"/>
+      <w:bookmarkStart w:id="10" w:name="_Toc278717489"/>
       <w:r>
         <w:rPr>
           <w:noProof/>
@@ -2916,7 +2970,7 @@
       <w:r>
         <w:t>Design decision guide</w:t>
       </w:r>
-      <w:bookmarkEnd w:id="9"/>
+      <w:bookmarkEnd w:id="10"/>
       <w:r>
         <w:t xml:space="preserve"> </w:t>
       </w:r>
@@ -2967,8 +3021,6 @@
       <w:r>
         <w:t xml:space="preserve"> </w:t>
       </w:r>
-      <w:bookmarkStart w:id="10" w:name="_GoBack"/>
-      <w:bookmarkEnd w:id="10"/>
     </w:p>
     <w:sectPr>
       <w:headerReference w:type="even" r:id="rId14"/>
@@ -4254,7 +4306,7 @@
                               <w:color w:val="FFFFFF" w:themeColor="background1"/>
                               <w14:numForm w14:val="lining"/>
                             </w:rPr>
-                            <w:t>6</w:t>
+                            <w:t>5</w:t>
                           </w:r>
                           <w:r>
                             <w:rPr>
@@ -4323,7 +4375,7 @@
                         <w:color w:val="FFFFFF" w:themeColor="background1"/>
                         <w14:numForm w14:val="lining"/>
                       </w:rPr>
-                      <w:t>6</w:t>
+                      <w:t>5</w:t>
                     </w:r>
                     <w:r>
                       <w:rPr>

</xml_diff>